<commit_message>
Included  Fromats from Jane La Motte that were uploaded to Google Drive
</commit_message>
<xml_diff>
--- a/GrgorDocumentation.docx
+++ b/GrgorDocumentation.docx
@@ -12,8 +12,21 @@
     </w:p>
     <w:p>
       <w:r>
-        <w:t xml:space="preserve">The forms in Fresh Plate are standard HTML/CSS forms with some enhancements.  Below is a list of Classes that format various objects in the form.  Just including these classes will give you a fine looking form.  </w:t>
-      </w:r>
+        <w:t xml:space="preserve">The forms in Fresh Plate are standard HTML/CSS forms with some enhancements.  Below is a list of Classes that format various objects in the form.  Just including these classes will give you a </w:t>
+      </w:r>
+      <w:r>
+        <w:t>fine-looking</w:t>
+      </w:r>
+      <w:r>
+        <w:t xml:space="preserve"> form.  </w:t>
+      </w:r>
+    </w:p>
+    <w:p>
+      <w:r>
+        <w:t xml:space="preserve">Be sure and check with your Hosting provider.  Forms may require scripts, most hosts will supply scripts.  The example forms in the example pages do not work.  No eMail or Data is sent.  </w:t>
+      </w:r>
+      <w:bookmarkStart w:id="0" w:name="_GoBack"/>
+      <w:bookmarkEnd w:id="0"/>
     </w:p>
     <w:p>
       <w:pPr>
@@ -41,8 +54,6 @@
       <w:r>
         <w:t>ver</w:t>
       </w:r>
-      <w:bookmarkStart w:id="0" w:name="_GoBack"/>
-      <w:bookmarkEnd w:id="0"/>
       <w:r>
         <w:t xml:space="preserve"> and Active States. </w:t>
       </w:r>
@@ -109,10 +120,7 @@
       </w:r>
       <w:proofErr w:type="spellEnd"/>
       <w:r>
-        <w:t xml:space="preserve"> </w:t>
-      </w:r>
-      <w:r>
-        <w:t>– A standard, square transparent button.  It will pick up the fill for the container it is located in.  And is outlined with a 2-pixel border.</w:t>
+        <w:t xml:space="preserve"> – A standard, square transparent button.  It will pick up the fill for the container it is located in.  And is outlined with a 2-pixel border.</w:t>
       </w:r>
       <w:r>
         <w:br/>
@@ -936,6 +944,7 @@
   <w:style w:type="character" w:default="1" w:styleId="DefaultParagraphFont">
     <w:name w:val="Default Paragraph Font"/>
     <w:uiPriority w:val="1"/>
+    <w:semiHidden/>
     <w:unhideWhenUsed/>
   </w:style>
   <w:style w:type="table" w:default="1" w:styleId="TableNormal">

</xml_diff>

<commit_message>
Corrected scss order.  Fixed form breaks
</commit_message>
<xml_diff>
--- a/GrgorDocumentation.docx
+++ b/GrgorDocumentation.docx
@@ -1,6 +1,6 @@
 
 <file path=word/document.xml><?xml version="1.0" encoding="utf-8"?>
-<w:document xmlns:wpc="http://schemas.microsoft.com/office/word/2010/wordprocessingCanvas" xmlns:cx="http://schemas.microsoft.com/office/drawing/2014/chartex" xmlns:cx1="http://schemas.microsoft.com/office/drawing/2015/9/8/chartex" xmlns:cx2="http://schemas.microsoft.com/office/drawing/2015/10/21/chartex" xmlns:cx3="http://schemas.microsoft.com/office/drawing/2016/5/9/chartex" xmlns:cx4="http://schemas.microsoft.com/office/drawing/2016/5/10/chartex" xmlns:cx5="http://schemas.microsoft.com/office/drawing/2016/5/11/chartex" xmlns:cx6="http://schemas.microsoft.com/office/drawing/2016/5/12/chartex" xmlns:cx7="http://schemas.microsoft.com/office/drawing/2016/5/13/chartex" xmlns:cx8="http://schemas.microsoft.com/office/drawing/2016/5/14/chartex" xmlns:mc="http://schemas.openxmlformats.org/markup-compatibility/2006" xmlns:o="urn:schemas-microsoft-com:office:office" xmlns:r="http://schemas.openxmlformats.org/officeDocument/2006/relationships" xmlns:m="http://schemas.openxmlformats.org/officeDocument/2006/math" xmlns:v="urn:schemas-microsoft-com:vml" xmlns:wp14="http://schemas.microsoft.com/office/word/2010/wordprocessingDrawing" xmlns:wp="http://schemas.openxmlformats.org/drawingml/2006/wordprocessingDrawing" xmlns:w10="urn:schemas-microsoft-com:office:word" xmlns:w="http://schemas.openxmlformats.org/wordprocessingml/2006/main" xmlns:w14="http://schemas.microsoft.com/office/word/2010/wordml" xmlns:w15="http://schemas.microsoft.com/office/word/2012/wordml" xmlns:w16se="http://schemas.microsoft.com/office/word/2015/wordml/symex" xmlns:wpg="http://schemas.microsoft.com/office/word/2010/wordprocessingGroup" xmlns:wpi="http://schemas.microsoft.com/office/word/2010/wordprocessingInk" xmlns:wne="http://schemas.microsoft.com/office/word/2006/wordml" xmlns:wps="http://schemas.microsoft.com/office/word/2010/wordprocessingShape" mc:Ignorable="w14 w15 w16se wp14">
+<w:document xmlns:wpc="http://schemas.microsoft.com/office/word/2010/wordprocessingCanvas" xmlns:cx="http://schemas.microsoft.com/office/drawing/2014/chartex" xmlns:cx1="http://schemas.microsoft.com/office/drawing/2015/9/8/chartex" xmlns:cx2="http://schemas.microsoft.com/office/drawing/2015/10/21/chartex" xmlns:cx3="http://schemas.microsoft.com/office/drawing/2016/5/9/chartex" xmlns:cx4="http://schemas.microsoft.com/office/drawing/2016/5/10/chartex" xmlns:cx5="http://schemas.microsoft.com/office/drawing/2016/5/11/chartex" xmlns:cx6="http://schemas.microsoft.com/office/drawing/2016/5/12/chartex" xmlns:cx7="http://schemas.microsoft.com/office/drawing/2016/5/13/chartex" xmlns:cx8="http://schemas.microsoft.com/office/drawing/2016/5/14/chartex" xmlns:mc="http://schemas.openxmlformats.org/markup-compatibility/2006" xmlns:aink="http://schemas.microsoft.com/office/drawing/2016/ink" xmlns:o="urn:schemas-microsoft-com:office:office" xmlns:r="http://schemas.openxmlformats.org/officeDocument/2006/relationships" xmlns:m="http://schemas.openxmlformats.org/officeDocument/2006/math" xmlns:v="urn:schemas-microsoft-com:vml" xmlns:wp14="http://schemas.microsoft.com/office/word/2010/wordprocessingDrawing" xmlns:wp="http://schemas.openxmlformats.org/drawingml/2006/wordprocessingDrawing" xmlns:w10="urn:schemas-microsoft-com:office:word" xmlns:w="http://schemas.openxmlformats.org/wordprocessingml/2006/main" xmlns:w14="http://schemas.microsoft.com/office/word/2010/wordml" xmlns:w15="http://schemas.microsoft.com/office/word/2012/wordml" xmlns:w16se="http://schemas.microsoft.com/office/word/2015/wordml/symex" xmlns:wpg="http://schemas.microsoft.com/office/word/2010/wordprocessingGroup" xmlns:wpi="http://schemas.microsoft.com/office/word/2010/wordprocessingInk" xmlns:wne="http://schemas.microsoft.com/office/word/2006/wordml" xmlns:wps="http://schemas.microsoft.com/office/word/2010/wordprocessingShape" mc:Ignorable="w14 w15 w16se wp14">
   <w:body>
     <w:p>
       <w:pPr>
@@ -49,14 +49,31 @@
       <w:pPr>
         <w:ind w:left="720" w:hanging="720"/>
       </w:pPr>
-      <w:r>
-        <w:t>.field-theme-night</w:t>
-      </w:r>
-      <w:r>
-        <w:t xml:space="preserve"> – Theme Black background light text.  Can be applied with a field border class </w:t>
+      <w:proofErr w:type="gramStart"/>
+      <w:r>
+        <w:t>.field</w:t>
+      </w:r>
+      <w:proofErr w:type="gramEnd"/>
+      <w:r>
+        <w:t>-theme-night</w:t>
+      </w:r>
+      <w:r>
+        <w:t xml:space="preserve"> – Theme </w:t>
+      </w:r>
+      <w:r>
+        <w:t>dark</w:t>
+      </w:r>
+      <w:r>
+        <w:t xml:space="preserve"> background light text.  Can be applied with a field border class</w:t>
+      </w:r>
+      <w:r>
+        <w:t>es</w:t>
       </w:r>
       <w:bookmarkStart w:id="0" w:name="_GoBack"/>
       <w:bookmarkEnd w:id="0"/>
+      <w:r>
+        <w:t xml:space="preserve"> </w:t>
+      </w:r>
     </w:p>
     <w:p>
       <w:pPr>

</xml_diff>